<commit_message>
ubah format template lebih dinamis
</commit_message>
<xml_diff>
--- a/public/uploads/template_ba_kompre/template_ba_kompre.docx
+++ b/public/uploads/template_ba_kompre/template_ba_kompre.docx
@@ -291,25 +291,7 @@
                 <w:color w:val="000000"/>
                 <w:lang w:val="en-US"/>
               </w:rPr>
-              <w:t>${</w:t>
-            </w:r>
-            <w:proofErr w:type="spellStart"/>
-            <w:r>
-              <w:rPr>
-                <w:rFonts w:ascii="Times New Roman" w:eastAsia="Times New Roman" w:hAnsi="Times New Roman" w:cs="Times New Roman"/>
-                <w:color w:val="000000"/>
-                <w:lang w:val="en-US"/>
-              </w:rPr>
-              <w:t>nama_mahasiswa</w:t>
-            </w:r>
-            <w:proofErr w:type="spellEnd"/>
-            <w:r>
-              <w:rPr>
-                <w:rFonts w:ascii="Times New Roman" w:eastAsia="Times New Roman" w:hAnsi="Times New Roman" w:cs="Times New Roman"/>
-                <w:color w:val="000000"/>
-                <w:lang w:val="en-US"/>
-              </w:rPr>
-              <w:t>}</w:t>
+              <w:t>${nama_mahasiswa}</w:t>
             </w:r>
           </w:p>
         </w:tc>
@@ -382,25 +364,7 @@
                 <w:color w:val="000000"/>
                 <w:lang w:val="en-US"/>
               </w:rPr>
-              <w:t>${</w:t>
-            </w:r>
-            <w:proofErr w:type="spellStart"/>
-            <w:r>
-              <w:rPr>
-                <w:rFonts w:ascii="Times New Roman" w:eastAsia="Times New Roman" w:hAnsi="Times New Roman" w:cs="Times New Roman"/>
-                <w:color w:val="000000"/>
-                <w:lang w:val="en-US"/>
-              </w:rPr>
-              <w:t>npm</w:t>
-            </w:r>
-            <w:proofErr w:type="spellEnd"/>
-            <w:r>
-              <w:rPr>
-                <w:rFonts w:ascii="Times New Roman" w:eastAsia="Times New Roman" w:hAnsi="Times New Roman" w:cs="Times New Roman"/>
-                <w:color w:val="000000"/>
-                <w:lang w:val="en-US"/>
-              </w:rPr>
-              <w:t>}</w:t>
+              <w:t>${npm}</w:t>
             </w:r>
           </w:p>
         </w:tc>
@@ -475,29 +439,7 @@
                 <w:szCs w:val="20"/>
                 <w:lang w:val="en-US"/>
               </w:rPr>
-              <w:t>${</w:t>
-            </w:r>
-            <w:proofErr w:type="spellStart"/>
-            <w:r>
-              <w:rPr>
-                <w:rFonts w:ascii="Times New Roman" w:eastAsia="Times New Roman" w:hAnsi="Times New Roman" w:cs="Times New Roman"/>
-                <w:color w:val="000000"/>
-                <w:sz w:val="20"/>
-                <w:szCs w:val="20"/>
-                <w:lang w:val="en-US"/>
-              </w:rPr>
-              <w:t>judul_ta</w:t>
-            </w:r>
-            <w:proofErr w:type="spellEnd"/>
-            <w:r>
-              <w:rPr>
-                <w:rFonts w:ascii="Times New Roman" w:eastAsia="Times New Roman" w:hAnsi="Times New Roman" w:cs="Times New Roman"/>
-                <w:color w:val="000000"/>
-                <w:sz w:val="20"/>
-                <w:szCs w:val="20"/>
-                <w:lang w:val="en-US"/>
-              </w:rPr>
-              <w:t>}</w:t>
+              <w:t>${judul_ta}</w:t>
             </w:r>
           </w:p>
         </w:tc>
@@ -1485,13 +1427,15 @@
         <w:ind w:left="-2" w:firstLine="3898"/>
         <w:rPr>
           <w:rFonts w:ascii="Times New Roman" w:eastAsia="Times New Roman" w:hAnsi="Times New Roman" w:cs="Times New Roman"/>
-        </w:rPr>
-      </w:pPr>
-      <w:r>
-        <w:rPr>
-          <w:rFonts w:ascii="Times New Roman" w:eastAsia="Times New Roman" w:hAnsi="Times New Roman" w:cs="Times New Roman"/>
-        </w:rPr>
-        <w:t>Rudi Santoso</w:t>
+          <w:lang w:val="pt-BR"/>
+        </w:rPr>
+      </w:pPr>
+      <w:r>
+        <w:rPr>
+          <w:rFonts w:ascii="Times New Roman" w:eastAsia="Times New Roman" w:hAnsi="Times New Roman" w:cs="Times New Roman"/>
+          <w:lang w:val="pt-BR"/>
+        </w:rPr>
+        <w:t>${nama_admin}</w:t>
       </w:r>
     </w:p>
     <w:p>
@@ -1500,13 +1444,21 @@
         <w:ind w:left="-2" w:firstLine="3898"/>
         <w:rPr>
           <w:rFonts w:ascii="Times New Roman" w:eastAsia="Times New Roman" w:hAnsi="Times New Roman" w:cs="Times New Roman"/>
-        </w:rPr>
-      </w:pPr>
-      <w:r>
-        <w:rPr>
-          <w:rFonts w:ascii="Times New Roman" w:eastAsia="Times New Roman" w:hAnsi="Times New Roman" w:cs="Times New Roman"/>
-        </w:rPr>
-        <w:t>NIP. 197906062009101002</w:t>
+          <w:lang w:val="pt-BR"/>
+        </w:rPr>
+      </w:pPr>
+      <w:r>
+        <w:rPr>
+          <w:rFonts w:ascii="Times New Roman" w:eastAsia="Times New Roman" w:hAnsi="Times New Roman" w:cs="Times New Roman"/>
+        </w:rPr>
+        <w:t xml:space="preserve">NIP. </w:t>
+      </w:r>
+      <w:r>
+        <w:rPr>
+          <w:rFonts w:ascii="Times New Roman" w:eastAsia="Times New Roman" w:hAnsi="Times New Roman" w:cs="Times New Roman"/>
+          <w:lang w:val="pt-BR"/>
+        </w:rPr>
+        <w:t>${nip_admin}</w:t>
       </w:r>
     </w:p>
     <w:p>
@@ -1631,16 +1583,7 @@
                                 <w:color w:val="000000"/>
                                 <w:sz w:val="24"/>
                               </w:rPr>
-                              <w:t xml:space="preserve">FORMULIR </w:t>
-                            </w:r>
-                            <w:r>
-                              <w:rPr>
-                                <w:rFonts w:ascii="Times New Roman" w:eastAsia="Times New Roman" w:hAnsi="Times New Roman" w:cs="Times New Roman"/>
-                                <w:b/>
-                                <w:color w:val="000000"/>
-                                <w:sz w:val="24"/>
-                              </w:rPr>
-                              <w:t>PENGAJUAN SIDANG KOMPREHENSIF</w:t>
+                              <w:t>FORMULIR PENGAJUAN SIDANG KOMPREHENSIF</w:t>
                             </w:r>
                           </w:p>
                           <w:p>
@@ -1691,16 +1634,7 @@
                           <w:color w:val="000000"/>
                           <w:sz w:val="24"/>
                         </w:rPr>
-                        <w:t xml:space="preserve">FORMULIR </w:t>
-                      </w:r>
-                      <w:r>
-                        <w:rPr>
-                          <w:rFonts w:ascii="Times New Roman" w:eastAsia="Times New Roman" w:hAnsi="Times New Roman" w:cs="Times New Roman"/>
-                          <w:b/>
-                          <w:color w:val="000000"/>
-                          <w:sz w:val="24"/>
-                        </w:rPr>
-                        <w:t>PENGAJUAN SIDANG KOMPREHENSIF</w:t>
+                        <w:t>FORMULIR PENGAJUAN SIDANG KOMPREHENSIF</w:t>
                       </w:r>
                     </w:p>
                     <w:p>
@@ -1919,25 +1853,7 @@
                 <w:color w:val="000000"/>
                 <w:lang w:val="en-US"/>
               </w:rPr>
-              <w:t>${</w:t>
-            </w:r>
-            <w:proofErr w:type="spellStart"/>
-            <w:r>
-              <w:rPr>
-                <w:rFonts w:ascii="Times New Roman" w:eastAsia="Times New Roman" w:hAnsi="Times New Roman" w:cs="Times New Roman"/>
-                <w:color w:val="000000"/>
-                <w:lang w:val="en-US"/>
-              </w:rPr>
-              <w:t>nama_mahasiswa</w:t>
-            </w:r>
-            <w:proofErr w:type="spellEnd"/>
-            <w:r>
-              <w:rPr>
-                <w:rFonts w:ascii="Times New Roman" w:eastAsia="Times New Roman" w:hAnsi="Times New Roman" w:cs="Times New Roman"/>
-                <w:color w:val="000000"/>
-                <w:lang w:val="en-US"/>
-              </w:rPr>
-              <w:t>}</w:t>
+              <w:t>${nama_mahasiswa}</w:t>
             </w:r>
           </w:p>
         </w:tc>
@@ -1962,25 +1878,7 @@
                 <w:color w:val="000000"/>
                 <w:lang w:val="en-US"/>
               </w:rPr>
-              <w:t>${</w:t>
-            </w:r>
-            <w:proofErr w:type="spellStart"/>
-            <w:r>
-              <w:rPr>
-                <w:rFonts w:ascii="Times New Roman" w:eastAsia="Times New Roman" w:hAnsi="Times New Roman" w:cs="Times New Roman"/>
-                <w:color w:val="000000"/>
-                <w:lang w:val="en-US"/>
-              </w:rPr>
-              <w:t>npm</w:t>
-            </w:r>
-            <w:proofErr w:type="spellEnd"/>
-            <w:r>
-              <w:rPr>
-                <w:rFonts w:ascii="Times New Roman" w:eastAsia="Times New Roman" w:hAnsi="Times New Roman" w:cs="Times New Roman"/>
-                <w:color w:val="000000"/>
-                <w:lang w:val="en-US"/>
-              </w:rPr>
-              <w:t>}</w:t>
+              <w:t>${npm}</w:t>
             </w:r>
           </w:p>
         </w:tc>
@@ -2056,29 +1954,7 @@
                 <w:szCs w:val="20"/>
                 <w:lang w:val="en-US"/>
               </w:rPr>
-              <w:t>${</w:t>
-            </w:r>
-            <w:proofErr w:type="spellStart"/>
-            <w:r>
-              <w:rPr>
-                <w:rFonts w:ascii="Times New Roman" w:eastAsia="Times New Roman" w:hAnsi="Times New Roman" w:cs="Times New Roman"/>
-                <w:color w:val="000000"/>
-                <w:sz w:val="20"/>
-                <w:szCs w:val="20"/>
-                <w:lang w:val="en-US"/>
-              </w:rPr>
-              <w:t>judul_ta</w:t>
-            </w:r>
-            <w:proofErr w:type="spellEnd"/>
-            <w:r>
-              <w:rPr>
-                <w:rFonts w:ascii="Times New Roman" w:eastAsia="Times New Roman" w:hAnsi="Times New Roman" w:cs="Times New Roman"/>
-                <w:color w:val="000000"/>
-                <w:sz w:val="20"/>
-                <w:szCs w:val="20"/>
-                <w:lang w:val="en-US"/>
-              </w:rPr>
-              <w:t>}</w:t>
+              <w:t>${judul_ta}</w:t>
             </w:r>
           </w:p>
         </w:tc>
@@ -2300,25 +2176,7 @@
                 <w:color w:val="000000"/>
                 <w:lang w:val="en-US"/>
               </w:rPr>
-              <w:t>${</w:t>
-            </w:r>
-            <w:proofErr w:type="spellStart"/>
-            <w:r>
-              <w:rPr>
-                <w:rFonts w:ascii="Times New Roman" w:eastAsia="Times New Roman" w:hAnsi="Times New Roman" w:cs="Times New Roman"/>
-                <w:color w:val="000000"/>
-                <w:lang w:val="en-US"/>
-              </w:rPr>
-              <w:t>pbhs</w:t>
-            </w:r>
-            <w:proofErr w:type="spellEnd"/>
-            <w:r>
-              <w:rPr>
-                <w:rFonts w:ascii="Times New Roman" w:eastAsia="Times New Roman" w:hAnsi="Times New Roman" w:cs="Times New Roman"/>
-                <w:color w:val="000000"/>
-                <w:lang w:val="en-US"/>
-              </w:rPr>
-              <w:t>}</w:t>
+              <w:t>${pbhs}</w:t>
             </w:r>
           </w:p>
         </w:tc>
@@ -2691,13 +2549,7 @@
         <w:rPr>
           <w:rFonts w:ascii="Times New Roman" w:eastAsia="Times New Roman" w:hAnsi="Times New Roman" w:cs="Times New Roman"/>
         </w:rPr>
-        <w:t>${koor_acc}</w:t>
-      </w:r>
-      <w:r>
-        <w:rPr>
-          <w:rFonts w:ascii="Times New Roman" w:eastAsia="Times New Roman" w:hAnsi="Times New Roman" w:cs="Times New Roman"/>
-        </w:rPr>
-        <w:t>.</w:t>
+        <w:t>${koor_acc}.</w:t>
       </w:r>
     </w:p>
     <w:p>
@@ -2910,16 +2762,7 @@
                                 <w:color w:val="000000"/>
                                 <w:sz w:val="24"/>
                               </w:rPr>
-                              <w:t xml:space="preserve">UNDANGAN </w:t>
-                            </w:r>
-                            <w:r>
-                              <w:rPr>
-                                <w:rFonts w:ascii="Times New Roman" w:eastAsia="Times New Roman" w:hAnsi="Times New Roman" w:cs="Times New Roman"/>
-                                <w:b/>
-                                <w:color w:val="000000"/>
-                                <w:sz w:val="24"/>
-                              </w:rPr>
-                              <w:t>SIDANG KOMPREHENSIF</w:t>
+                              <w:t>UNDANGAN SIDANG KOMPREHENSIF</w:t>
                             </w:r>
                           </w:p>
                           <w:p>
@@ -2977,16 +2820,7 @@
                           <w:color w:val="000000"/>
                           <w:sz w:val="24"/>
                         </w:rPr>
-                        <w:t xml:space="preserve">UNDANGAN </w:t>
-                      </w:r>
-                      <w:r>
-                        <w:rPr>
-                          <w:rFonts w:ascii="Times New Roman" w:eastAsia="Times New Roman" w:hAnsi="Times New Roman" w:cs="Times New Roman"/>
-                          <w:b/>
-                          <w:color w:val="000000"/>
-                          <w:sz w:val="24"/>
-                        </w:rPr>
-                        <w:t>SIDANG KOMPREHENSIF</w:t>
+                        <w:t>UNDANGAN SIDANG KOMPREHENSIF</w:t>
                       </w:r>
                     </w:p>
                     <w:p>
@@ -3309,25 +3143,7 @@
                 <w:color w:val="000000"/>
                 <w:lang w:val="en-US"/>
               </w:rPr>
-              <w:t>${</w:t>
-            </w:r>
-            <w:proofErr w:type="spellStart"/>
-            <w:r>
-              <w:rPr>
-                <w:rFonts w:ascii="Times New Roman" w:eastAsia="Times New Roman" w:hAnsi="Times New Roman" w:cs="Times New Roman"/>
-                <w:color w:val="000000"/>
-                <w:lang w:val="en-US"/>
-              </w:rPr>
-              <w:t>nama_mahasiswa</w:t>
-            </w:r>
-            <w:proofErr w:type="spellEnd"/>
-            <w:r>
-              <w:rPr>
-                <w:rFonts w:ascii="Times New Roman" w:eastAsia="Times New Roman" w:hAnsi="Times New Roman" w:cs="Times New Roman"/>
-                <w:color w:val="000000"/>
-                <w:lang w:val="en-US"/>
-              </w:rPr>
-              <w:t>}</w:t>
+              <w:t>${nama_mahasiswa}</w:t>
             </w:r>
           </w:p>
         </w:tc>
@@ -3352,25 +3168,7 @@
                 <w:color w:val="000000"/>
                 <w:lang w:val="en-US"/>
               </w:rPr>
-              <w:t>${</w:t>
-            </w:r>
-            <w:proofErr w:type="spellStart"/>
-            <w:r>
-              <w:rPr>
-                <w:rFonts w:ascii="Times New Roman" w:eastAsia="Times New Roman" w:hAnsi="Times New Roman" w:cs="Times New Roman"/>
-                <w:color w:val="000000"/>
-                <w:lang w:val="en-US"/>
-              </w:rPr>
-              <w:t>npm</w:t>
-            </w:r>
-            <w:proofErr w:type="spellEnd"/>
-            <w:r>
-              <w:rPr>
-                <w:rFonts w:ascii="Times New Roman" w:eastAsia="Times New Roman" w:hAnsi="Times New Roman" w:cs="Times New Roman"/>
-                <w:color w:val="000000"/>
-                <w:lang w:val="en-US"/>
-              </w:rPr>
-              <w:t>}</w:t>
+              <w:t>${npm}</w:t>
             </w:r>
           </w:p>
         </w:tc>
@@ -3446,29 +3244,7 @@
                 <w:szCs w:val="20"/>
                 <w:lang w:val="en-US"/>
               </w:rPr>
-              <w:t>${</w:t>
-            </w:r>
-            <w:proofErr w:type="spellStart"/>
-            <w:r>
-              <w:rPr>
-                <w:rFonts w:ascii="Times New Roman" w:eastAsia="Times New Roman" w:hAnsi="Times New Roman" w:cs="Times New Roman"/>
-                <w:color w:val="000000"/>
-                <w:sz w:val="20"/>
-                <w:szCs w:val="20"/>
-                <w:lang w:val="en-US"/>
-              </w:rPr>
-              <w:t>judul_ta</w:t>
-            </w:r>
-            <w:proofErr w:type="spellEnd"/>
-            <w:r>
-              <w:rPr>
-                <w:rFonts w:ascii="Times New Roman" w:eastAsia="Times New Roman" w:hAnsi="Times New Roman" w:cs="Times New Roman"/>
-                <w:color w:val="000000"/>
-                <w:sz w:val="20"/>
-                <w:szCs w:val="20"/>
-                <w:lang w:val="en-US"/>
-              </w:rPr>
-              <w:t>}</w:t>
+              <w:t>${judul_ta}</w:t>
             </w:r>
           </w:p>
         </w:tc>
@@ -3606,25 +3382,7 @@
                 <w:color w:val="000000"/>
                 <w:lang w:val="en-US"/>
               </w:rPr>
-              <w:t>${</w:t>
-            </w:r>
-            <w:proofErr w:type="spellStart"/>
-            <w:r>
-              <w:rPr>
-                <w:rFonts w:ascii="Times New Roman" w:eastAsia="Times New Roman" w:hAnsi="Times New Roman" w:cs="Times New Roman"/>
-                <w:color w:val="000000"/>
-                <w:lang w:val="en-US"/>
-              </w:rPr>
-              <w:t>hari</w:t>
-            </w:r>
-            <w:proofErr w:type="spellEnd"/>
-            <w:r>
-              <w:rPr>
-                <w:rFonts w:ascii="Times New Roman" w:eastAsia="Times New Roman" w:hAnsi="Times New Roman" w:cs="Times New Roman"/>
-                <w:color w:val="000000"/>
-                <w:lang w:val="en-US"/>
-              </w:rPr>
-              <w:t>}</w:t>
+              <w:t>${hari}</w:t>
             </w:r>
           </w:p>
         </w:tc>
@@ -3811,25 +3569,7 @@
                 <w:color w:val="000000"/>
                 <w:lang w:val="en-US"/>
               </w:rPr>
-              <w:t>${</w:t>
-            </w:r>
-            <w:proofErr w:type="spellStart"/>
-            <w:r>
-              <w:rPr>
-                <w:rFonts w:ascii="Times New Roman" w:eastAsia="Times New Roman" w:hAnsi="Times New Roman" w:cs="Times New Roman"/>
-                <w:color w:val="000000"/>
-                <w:lang w:val="en-US"/>
-              </w:rPr>
-              <w:t>lokasi</w:t>
-            </w:r>
-            <w:proofErr w:type="spellEnd"/>
-            <w:r>
-              <w:rPr>
-                <w:rFonts w:ascii="Times New Roman" w:eastAsia="Times New Roman" w:hAnsi="Times New Roman" w:cs="Times New Roman"/>
-                <w:color w:val="000000"/>
-                <w:lang w:val="en-US"/>
-              </w:rPr>
-              <w:t>}</w:t>
+              <w:t>${lokasi}</w:t>
             </w:r>
           </w:p>
         </w:tc>
@@ -4077,7 +3817,7 @@
           <w:rFonts w:ascii="Times New Roman" w:eastAsia="Times New Roman" w:hAnsi="Times New Roman" w:cs="Times New Roman"/>
           <w:color w:val="000000"/>
         </w:rPr>
-        <w:t>Mulyono, Ph.D.</w:t>
+        <w:t>${nama_kajur}</w:t>
       </w:r>
       <w:r>
         <w:rPr>
@@ -4113,7 +3853,14 @@
           <w:rFonts w:ascii="Times New Roman" w:eastAsia="Times New Roman" w:hAnsi="Times New Roman" w:cs="Times New Roman"/>
           <w:color w:val="000000"/>
         </w:rPr>
-        <w:t>NIP. 197406112000031002</w:t>
+        <w:t xml:space="preserve">NIP. </w:t>
+      </w:r>
+      <w:r>
+        <w:rPr>
+          <w:rFonts w:ascii="Times New Roman" w:eastAsia="Times New Roman" w:hAnsi="Times New Roman" w:cs="Times New Roman"/>
+          <w:color w:val="000000"/>
+        </w:rPr>
+        <w:t>${nip_kajur}</w:t>
       </w:r>
       <w:r>
         <w:rPr>
@@ -4367,16 +4114,7 @@
                                 <w:color w:val="000000"/>
                                 <w:sz w:val="24"/>
                               </w:rPr>
-                              <w:t xml:space="preserve">FORMULIR </w:t>
-                            </w:r>
-                            <w:r>
-                              <w:rPr>
-                                <w:rFonts w:ascii="Times New Roman" w:eastAsia="Times New Roman" w:hAnsi="Times New Roman" w:cs="Times New Roman"/>
-                                <w:b/>
-                                <w:color w:val="000000"/>
-                                <w:sz w:val="24"/>
-                              </w:rPr>
-                              <w:t>PENILAIAN SIDANG KOMPREHENSIF</w:t>
+                              <w:t>FORMULIR PENILAIAN SIDANG KOMPREHENSIF</w:t>
                             </w:r>
                           </w:p>
                           <w:p>
@@ -4428,16 +4166,7 @@
                           <w:color w:val="000000"/>
                           <w:sz w:val="24"/>
                         </w:rPr>
-                        <w:t xml:space="preserve">FORMULIR </w:t>
-                      </w:r>
-                      <w:r>
-                        <w:rPr>
-                          <w:rFonts w:ascii="Times New Roman" w:eastAsia="Times New Roman" w:hAnsi="Times New Roman" w:cs="Times New Roman"/>
-                          <w:b/>
-                          <w:color w:val="000000"/>
-                          <w:sz w:val="24"/>
-                        </w:rPr>
-                        <w:t>PENILAIAN SIDANG KOMPREHENSIF</w:t>
+                        <w:t>FORMULIR PENILAIAN SIDANG KOMPREHENSIF</w:t>
                       </w:r>
                     </w:p>
                     <w:p>
@@ -4619,25 +4348,7 @@
                 <w:color w:val="000000"/>
                 <w:lang w:val="en-US"/>
               </w:rPr>
-              <w:t>${</w:t>
-            </w:r>
-            <w:proofErr w:type="spellStart"/>
-            <w:r>
-              <w:rPr>
-                <w:rFonts w:ascii="Times New Roman" w:eastAsia="Times New Roman" w:hAnsi="Times New Roman" w:cs="Times New Roman"/>
-                <w:color w:val="000000"/>
-                <w:lang w:val="en-US"/>
-              </w:rPr>
-              <w:t>nama_mahasiswa</w:t>
-            </w:r>
-            <w:proofErr w:type="spellEnd"/>
-            <w:r>
-              <w:rPr>
-                <w:rFonts w:ascii="Times New Roman" w:eastAsia="Times New Roman" w:hAnsi="Times New Roman" w:cs="Times New Roman"/>
-                <w:color w:val="000000"/>
-                <w:lang w:val="en-US"/>
-              </w:rPr>
-              <w:t>}</w:t>
+              <w:t>${nama_mahasiswa}</w:t>
             </w:r>
           </w:p>
         </w:tc>
@@ -4662,25 +4373,7 @@
                 <w:color w:val="000000"/>
                 <w:lang w:val="en-US"/>
               </w:rPr>
-              <w:t>${</w:t>
-            </w:r>
-            <w:proofErr w:type="spellStart"/>
-            <w:r>
-              <w:rPr>
-                <w:rFonts w:ascii="Times New Roman" w:eastAsia="Times New Roman" w:hAnsi="Times New Roman" w:cs="Times New Roman"/>
-                <w:color w:val="000000"/>
-                <w:lang w:val="en-US"/>
-              </w:rPr>
-              <w:t>npm</w:t>
-            </w:r>
-            <w:proofErr w:type="spellEnd"/>
-            <w:r>
-              <w:rPr>
-                <w:rFonts w:ascii="Times New Roman" w:eastAsia="Times New Roman" w:hAnsi="Times New Roman" w:cs="Times New Roman"/>
-                <w:color w:val="000000"/>
-                <w:lang w:val="en-US"/>
-              </w:rPr>
-              <w:t>}</w:t>
+              <w:t>${npm}</w:t>
             </w:r>
           </w:p>
         </w:tc>
@@ -4869,29 +4562,7 @@
                 <w:szCs w:val="20"/>
                 <w:lang w:val="en-US"/>
               </w:rPr>
-              <w:t>${</w:t>
-            </w:r>
-            <w:proofErr w:type="spellStart"/>
-            <w:r>
-              <w:rPr>
-                <w:rFonts w:ascii="Times New Roman" w:eastAsia="Times New Roman" w:hAnsi="Times New Roman" w:cs="Times New Roman"/>
-                <w:color w:val="000000"/>
-                <w:sz w:val="20"/>
-                <w:szCs w:val="20"/>
-                <w:lang w:val="en-US"/>
-              </w:rPr>
-              <w:t>judul_ta</w:t>
-            </w:r>
-            <w:proofErr w:type="spellEnd"/>
-            <w:r>
-              <w:rPr>
-                <w:rFonts w:ascii="Times New Roman" w:eastAsia="Times New Roman" w:hAnsi="Times New Roman" w:cs="Times New Roman"/>
-                <w:color w:val="000000"/>
-                <w:sz w:val="20"/>
-                <w:szCs w:val="20"/>
-                <w:lang w:val="en-US"/>
-              </w:rPr>
-              <w:t>}</w:t>
+              <w:t>${judul_ta}</w:t>
             </w:r>
           </w:p>
         </w:tc>
@@ -6014,16 +5685,7 @@
                                 <w:color w:val="000000"/>
                                 <w:sz w:val="24"/>
                               </w:rPr>
-                              <w:t xml:space="preserve">FORMULIR </w:t>
-                            </w:r>
-                            <w:r>
-                              <w:rPr>
-                                <w:rFonts w:ascii="Times New Roman" w:eastAsia="Times New Roman" w:hAnsi="Times New Roman" w:cs="Times New Roman"/>
-                                <w:b/>
-                                <w:color w:val="000000"/>
-                                <w:sz w:val="24"/>
-                              </w:rPr>
-                              <w:t>PENILAIAN SIDANG KOMPREHENSIF</w:t>
+                              <w:t>FORMULIR PENILAIAN SIDANG KOMPREHENSIF</w:t>
                             </w:r>
                           </w:p>
                           <w:p>
@@ -6075,16 +5737,7 @@
                           <w:color w:val="000000"/>
                           <w:sz w:val="24"/>
                         </w:rPr>
-                        <w:t xml:space="preserve">FORMULIR </w:t>
-                      </w:r>
-                      <w:r>
-                        <w:rPr>
-                          <w:rFonts w:ascii="Times New Roman" w:eastAsia="Times New Roman" w:hAnsi="Times New Roman" w:cs="Times New Roman"/>
-                          <w:b/>
-                          <w:color w:val="000000"/>
-                          <w:sz w:val="24"/>
-                        </w:rPr>
-                        <w:t>PENILAIAN SIDANG KOMPREHENSIF</w:t>
+                        <w:t>FORMULIR PENILAIAN SIDANG KOMPREHENSIF</w:t>
                       </w:r>
                     </w:p>
                     <w:p>
@@ -6250,25 +5903,7 @@
                 <w:color w:val="000000"/>
                 <w:lang w:val="en-US"/>
               </w:rPr>
-              <w:t>${</w:t>
-            </w:r>
-            <w:proofErr w:type="spellStart"/>
-            <w:r>
-              <w:rPr>
-                <w:rFonts w:ascii="Times New Roman" w:eastAsia="Times New Roman" w:hAnsi="Times New Roman" w:cs="Times New Roman"/>
-                <w:color w:val="000000"/>
-                <w:lang w:val="en-US"/>
-              </w:rPr>
-              <w:t>nama_mahasiswa</w:t>
-            </w:r>
-            <w:proofErr w:type="spellEnd"/>
-            <w:r>
-              <w:rPr>
-                <w:rFonts w:ascii="Times New Roman" w:eastAsia="Times New Roman" w:hAnsi="Times New Roman" w:cs="Times New Roman"/>
-                <w:color w:val="000000"/>
-                <w:lang w:val="en-US"/>
-              </w:rPr>
-              <w:t>}</w:t>
+              <w:t>${nama_mahasiswa}</w:t>
             </w:r>
           </w:p>
         </w:tc>
@@ -6293,25 +5928,7 @@
                 <w:color w:val="000000"/>
                 <w:lang w:val="en-US"/>
               </w:rPr>
-              <w:t>${</w:t>
-            </w:r>
-            <w:proofErr w:type="spellStart"/>
-            <w:r>
-              <w:rPr>
-                <w:rFonts w:ascii="Times New Roman" w:eastAsia="Times New Roman" w:hAnsi="Times New Roman" w:cs="Times New Roman"/>
-                <w:color w:val="000000"/>
-                <w:lang w:val="en-US"/>
-              </w:rPr>
-              <w:t>npm</w:t>
-            </w:r>
-            <w:proofErr w:type="spellEnd"/>
-            <w:r>
-              <w:rPr>
-                <w:rFonts w:ascii="Times New Roman" w:eastAsia="Times New Roman" w:hAnsi="Times New Roman" w:cs="Times New Roman"/>
-                <w:color w:val="000000"/>
-                <w:lang w:val="en-US"/>
-              </w:rPr>
-              <w:t>}</w:t>
+              <w:t>${npm}</w:t>
             </w:r>
           </w:p>
         </w:tc>
@@ -6502,29 +6119,7 @@
                 <w:szCs w:val="20"/>
                 <w:lang w:val="en-US"/>
               </w:rPr>
-              <w:t>${</w:t>
-            </w:r>
-            <w:proofErr w:type="spellStart"/>
-            <w:r>
-              <w:rPr>
-                <w:rFonts w:ascii="Times New Roman" w:eastAsia="Times New Roman" w:hAnsi="Times New Roman" w:cs="Times New Roman"/>
-                <w:color w:val="000000"/>
-                <w:sz w:val="20"/>
-                <w:szCs w:val="20"/>
-                <w:lang w:val="en-US"/>
-              </w:rPr>
-              <w:t>judul_ta</w:t>
-            </w:r>
-            <w:proofErr w:type="spellEnd"/>
-            <w:r>
-              <w:rPr>
-                <w:rFonts w:ascii="Times New Roman" w:eastAsia="Times New Roman" w:hAnsi="Times New Roman" w:cs="Times New Roman"/>
-                <w:color w:val="000000"/>
-                <w:sz w:val="20"/>
-                <w:szCs w:val="20"/>
-                <w:lang w:val="en-US"/>
-              </w:rPr>
-              <w:t>}</w:t>
+              <w:t>${judul_ta}</w:t>
             </w:r>
           </w:p>
         </w:tc>
@@ -7645,16 +7240,7 @@
                                 <w:color w:val="000000"/>
                                 <w:sz w:val="24"/>
                               </w:rPr>
-                              <w:t xml:space="preserve">FORMULIR </w:t>
-                            </w:r>
-                            <w:r>
-                              <w:rPr>
-                                <w:rFonts w:ascii="Times New Roman" w:eastAsia="Times New Roman" w:hAnsi="Times New Roman" w:cs="Times New Roman"/>
-                                <w:b/>
-                                <w:color w:val="000000"/>
-                                <w:sz w:val="24"/>
-                              </w:rPr>
-                              <w:t>PENILAIAN SIDANG KOMPREHENSIF</w:t>
+                              <w:t>FORMULIR PENILAIAN SIDANG KOMPREHENSIF</w:t>
                             </w:r>
                           </w:p>
                           <w:p>
@@ -7706,16 +7292,7 @@
                           <w:color w:val="000000"/>
                           <w:sz w:val="24"/>
                         </w:rPr>
-                        <w:t xml:space="preserve">FORMULIR </w:t>
-                      </w:r>
-                      <w:r>
-                        <w:rPr>
-                          <w:rFonts w:ascii="Times New Roman" w:eastAsia="Times New Roman" w:hAnsi="Times New Roman" w:cs="Times New Roman"/>
-                          <w:b/>
-                          <w:color w:val="000000"/>
-                          <w:sz w:val="24"/>
-                        </w:rPr>
-                        <w:t>PENILAIAN SIDANG KOMPREHENSIF</w:t>
+                        <w:t>FORMULIR PENILAIAN SIDANG KOMPREHENSIF</w:t>
                       </w:r>
                     </w:p>
                     <w:p>
@@ -7883,25 +7460,7 @@
                 <w:color w:val="000000"/>
                 <w:lang w:val="en-US"/>
               </w:rPr>
-              <w:t>${</w:t>
-            </w:r>
-            <w:proofErr w:type="spellStart"/>
-            <w:r>
-              <w:rPr>
-                <w:rFonts w:ascii="Times New Roman" w:eastAsia="Times New Roman" w:hAnsi="Times New Roman" w:cs="Times New Roman"/>
-                <w:color w:val="000000"/>
-                <w:lang w:val="en-US"/>
-              </w:rPr>
-              <w:t>nama_mahasiswa</w:t>
-            </w:r>
-            <w:proofErr w:type="spellEnd"/>
-            <w:r>
-              <w:rPr>
-                <w:rFonts w:ascii="Times New Roman" w:eastAsia="Times New Roman" w:hAnsi="Times New Roman" w:cs="Times New Roman"/>
-                <w:color w:val="000000"/>
-                <w:lang w:val="en-US"/>
-              </w:rPr>
-              <w:t>}</w:t>
+              <w:t>${nama_mahasiswa}</w:t>
             </w:r>
           </w:p>
         </w:tc>
@@ -7926,25 +7485,7 @@
                 <w:color w:val="000000"/>
                 <w:lang w:val="en-US"/>
               </w:rPr>
-              <w:t>${</w:t>
-            </w:r>
-            <w:proofErr w:type="spellStart"/>
-            <w:r>
-              <w:rPr>
-                <w:rFonts w:ascii="Times New Roman" w:eastAsia="Times New Roman" w:hAnsi="Times New Roman" w:cs="Times New Roman"/>
-                <w:color w:val="000000"/>
-                <w:lang w:val="en-US"/>
-              </w:rPr>
-              <w:t>npm</w:t>
-            </w:r>
-            <w:proofErr w:type="spellEnd"/>
-            <w:r>
-              <w:rPr>
-                <w:rFonts w:ascii="Times New Roman" w:eastAsia="Times New Roman" w:hAnsi="Times New Roman" w:cs="Times New Roman"/>
-                <w:color w:val="000000"/>
-                <w:lang w:val="en-US"/>
-              </w:rPr>
-              <w:t>}</w:t>
+              <w:t>${npm}</w:t>
             </w:r>
           </w:p>
         </w:tc>
@@ -8038,33 +7579,7 @@
                 <w:color w:val="000000"/>
                 <w:lang w:val="en-US"/>
               </w:rPr>
-              <w:t xml:space="preserve">    </w:t>
-            </w:r>
-            <w:r>
-              <w:rPr>
-                <w:rFonts w:ascii="Times New Roman" w:eastAsia="Times New Roman" w:hAnsi="Times New Roman" w:cs="Times New Roman"/>
-                <w:color w:val="000000"/>
-                <w:lang w:val="en-US"/>
-              </w:rPr>
-              <w:t>${</w:t>
-            </w:r>
-            <w:proofErr w:type="spellStart"/>
-            <w:r>
-              <w:rPr>
-                <w:rFonts w:ascii="Times New Roman" w:eastAsia="Times New Roman" w:hAnsi="Times New Roman" w:cs="Times New Roman"/>
-                <w:color w:val="000000"/>
-                <w:lang w:val="en-US"/>
-              </w:rPr>
-              <w:t>pbhs</w:t>
-            </w:r>
-            <w:proofErr w:type="spellEnd"/>
-            <w:r>
-              <w:rPr>
-                <w:rFonts w:ascii="Times New Roman" w:eastAsia="Times New Roman" w:hAnsi="Times New Roman" w:cs="Times New Roman"/>
-                <w:color w:val="000000"/>
-                <w:lang w:val="en-US"/>
-              </w:rPr>
-              <w:t>}</w:t>
+              <w:t xml:space="preserve">    ${pbhs}</w:t>
             </w:r>
           </w:p>
         </w:tc>
@@ -8161,29 +7676,7 @@
                 <w:szCs w:val="20"/>
                 <w:lang w:val="en-US"/>
               </w:rPr>
-              <w:t>${</w:t>
-            </w:r>
-            <w:proofErr w:type="spellStart"/>
-            <w:r>
-              <w:rPr>
-                <w:rFonts w:ascii="Times New Roman" w:eastAsia="Times New Roman" w:hAnsi="Times New Roman" w:cs="Times New Roman"/>
-                <w:color w:val="000000"/>
-                <w:sz w:val="20"/>
-                <w:szCs w:val="20"/>
-                <w:lang w:val="en-US"/>
-              </w:rPr>
-              <w:t>judul_ta</w:t>
-            </w:r>
-            <w:proofErr w:type="spellEnd"/>
-            <w:r>
-              <w:rPr>
-                <w:rFonts w:ascii="Times New Roman" w:eastAsia="Times New Roman" w:hAnsi="Times New Roman" w:cs="Times New Roman"/>
-                <w:color w:val="000000"/>
-                <w:sz w:val="20"/>
-                <w:szCs w:val="20"/>
-                <w:lang w:val="en-US"/>
-              </w:rPr>
-              <w:t>}</w:t>
+              <w:t>${judul_ta}</w:t>
             </w:r>
           </w:p>
         </w:tc>
@@ -9086,25 +8579,7 @@
           <w:color w:val="000000"/>
           <w:lang w:val="en-US"/>
         </w:rPr>
-        <w:t>${</w:t>
-      </w:r>
-      <w:proofErr w:type="spellStart"/>
-      <w:r>
-        <w:rPr>
-          <w:rFonts w:ascii="Times New Roman" w:eastAsia="Times New Roman" w:hAnsi="Times New Roman" w:cs="Times New Roman"/>
-          <w:color w:val="000000"/>
-          <w:lang w:val="en-US"/>
-        </w:rPr>
-        <w:t>pbhs</w:t>
-      </w:r>
-      <w:proofErr w:type="spellEnd"/>
-      <w:r>
-        <w:rPr>
-          <w:rFonts w:ascii="Times New Roman" w:eastAsia="Times New Roman" w:hAnsi="Times New Roman" w:cs="Times New Roman"/>
-          <w:color w:val="000000"/>
-          <w:lang w:val="en-US"/>
-        </w:rPr>
-        <w:t>}</w:t>
+        <w:t>${pbhs}</w:t>
       </w:r>
     </w:p>
     <w:p>
@@ -9130,25 +8605,7 @@
           <w:color w:val="000000"/>
           <w:lang w:val="en-US"/>
         </w:rPr>
-        <w:t>${</w:t>
-      </w:r>
-      <w:proofErr w:type="spellStart"/>
-      <w:r>
-        <w:rPr>
-          <w:rFonts w:ascii="Times New Roman" w:eastAsia="Times New Roman" w:hAnsi="Times New Roman" w:cs="Times New Roman"/>
-          <w:color w:val="000000"/>
-          <w:lang w:val="en-US"/>
-        </w:rPr>
-        <w:t>nip_pbhs</w:t>
-      </w:r>
-      <w:proofErr w:type="spellEnd"/>
-      <w:r>
-        <w:rPr>
-          <w:rFonts w:ascii="Times New Roman" w:eastAsia="Times New Roman" w:hAnsi="Times New Roman" w:cs="Times New Roman"/>
-          <w:color w:val="000000"/>
-          <w:lang w:val="en-US"/>
-        </w:rPr>
-        <w:t>}</w:t>
+        <w:t>${nip_pbhs}</w:t>
       </w:r>
     </w:p>
     <w:p>
@@ -9356,16 +8813,7 @@
                                 <w:color w:val="000000"/>
                                 <w:sz w:val="24"/>
                               </w:rPr>
-                              <w:t xml:space="preserve">FORMULIR </w:t>
-                            </w:r>
-                            <w:r>
-                              <w:rPr>
-                                <w:rFonts w:ascii="Times New Roman" w:eastAsia="Times New Roman" w:hAnsi="Times New Roman" w:cs="Times New Roman"/>
-                                <w:b/>
-                                <w:color w:val="000000"/>
-                                <w:sz w:val="24"/>
-                              </w:rPr>
-                              <w:t>REKAPITULASI PENILAIAN SIDANG KOMPREHENSIF</w:t>
+                              <w:t>FORMULIR REKAPITULASI PENILAIAN SIDANG KOMPREHENSIF</w:t>
                             </w:r>
                           </w:p>
                           <w:p>
@@ -9424,16 +8872,7 @@
                           <w:color w:val="000000"/>
                           <w:sz w:val="24"/>
                         </w:rPr>
-                        <w:t xml:space="preserve">FORMULIR </w:t>
-                      </w:r>
-                      <w:r>
-                        <w:rPr>
-                          <w:rFonts w:ascii="Times New Roman" w:eastAsia="Times New Roman" w:hAnsi="Times New Roman" w:cs="Times New Roman"/>
-                          <w:b/>
-                          <w:color w:val="000000"/>
-                          <w:sz w:val="24"/>
-                        </w:rPr>
-                        <w:t>REKAPITULASI PENILAIAN SIDANG KOMPREHENSIF</w:t>
+                        <w:t>FORMULIR REKAPITULASI PENILAIAN SIDANG KOMPREHENSIF</w:t>
                       </w:r>
                     </w:p>
                     <w:p>
@@ -9631,25 +9070,7 @@
                 <w:color w:val="000000"/>
                 <w:lang w:val="en-US"/>
               </w:rPr>
-              <w:t>${</w:t>
-            </w:r>
-            <w:proofErr w:type="spellStart"/>
-            <w:r>
-              <w:rPr>
-                <w:rFonts w:ascii="Times New Roman" w:eastAsia="Times New Roman" w:hAnsi="Times New Roman" w:cs="Times New Roman"/>
-                <w:color w:val="000000"/>
-                <w:lang w:val="en-US"/>
-              </w:rPr>
-              <w:t>nama_mahasiswa</w:t>
-            </w:r>
-            <w:proofErr w:type="spellEnd"/>
-            <w:r>
-              <w:rPr>
-                <w:rFonts w:ascii="Times New Roman" w:eastAsia="Times New Roman" w:hAnsi="Times New Roman" w:cs="Times New Roman"/>
-                <w:color w:val="000000"/>
-                <w:lang w:val="en-US"/>
-              </w:rPr>
-              <w:t>}</w:t>
+              <w:t>${nama_mahasiswa}</w:t>
             </w:r>
           </w:p>
         </w:tc>
@@ -9674,25 +9095,7 @@
                 <w:color w:val="000000"/>
                 <w:lang w:val="en-US"/>
               </w:rPr>
-              <w:t>${</w:t>
-            </w:r>
-            <w:proofErr w:type="spellStart"/>
-            <w:r>
-              <w:rPr>
-                <w:rFonts w:ascii="Times New Roman" w:eastAsia="Times New Roman" w:hAnsi="Times New Roman" w:cs="Times New Roman"/>
-                <w:color w:val="000000"/>
-                <w:lang w:val="en-US"/>
-              </w:rPr>
-              <w:t>npm</w:t>
-            </w:r>
-            <w:proofErr w:type="spellEnd"/>
-            <w:r>
-              <w:rPr>
-                <w:rFonts w:ascii="Times New Roman" w:eastAsia="Times New Roman" w:hAnsi="Times New Roman" w:cs="Times New Roman"/>
-                <w:color w:val="000000"/>
-                <w:lang w:val="en-US"/>
-              </w:rPr>
-              <w:t>}</w:t>
+              <w:t>${npm}</w:t>
             </w:r>
           </w:p>
         </w:tc>
@@ -9788,29 +9191,7 @@
                 <w:szCs w:val="20"/>
                 <w:lang w:val="en-US"/>
               </w:rPr>
-              <w:t>${</w:t>
-            </w:r>
-            <w:proofErr w:type="spellStart"/>
-            <w:r>
-              <w:rPr>
-                <w:rFonts w:ascii="Times New Roman" w:eastAsia="Times New Roman" w:hAnsi="Times New Roman" w:cs="Times New Roman"/>
-                <w:color w:val="000000"/>
-                <w:sz w:val="20"/>
-                <w:szCs w:val="20"/>
-                <w:lang w:val="en-US"/>
-              </w:rPr>
-              <w:t>judul_ta</w:t>
-            </w:r>
-            <w:proofErr w:type="spellEnd"/>
-            <w:r>
-              <w:rPr>
-                <w:rFonts w:ascii="Times New Roman" w:eastAsia="Times New Roman" w:hAnsi="Times New Roman" w:cs="Times New Roman"/>
-                <w:color w:val="000000"/>
-                <w:sz w:val="20"/>
-                <w:szCs w:val="20"/>
-                <w:lang w:val="en-US"/>
-              </w:rPr>
-              <w:t>}</w:t>
+              <w:t>${judul_ta}</w:t>
             </w:r>
           </w:p>
         </w:tc>
@@ -10707,25 +10088,7 @@
                 <w:color w:val="000000"/>
                 <w:lang w:val="en-US"/>
               </w:rPr>
-              <w:t>${</w:t>
-            </w:r>
-            <w:proofErr w:type="spellStart"/>
-            <w:r>
-              <w:rPr>
-                <w:rFonts w:ascii="Times New Roman" w:eastAsia="Times New Roman" w:hAnsi="Times New Roman" w:cs="Times New Roman"/>
-                <w:color w:val="000000"/>
-                <w:lang w:val="en-US"/>
-              </w:rPr>
-              <w:t>pbhs</w:t>
-            </w:r>
-            <w:proofErr w:type="spellEnd"/>
-            <w:r>
-              <w:rPr>
-                <w:rFonts w:ascii="Times New Roman" w:eastAsia="Times New Roman" w:hAnsi="Times New Roman" w:cs="Times New Roman"/>
-                <w:color w:val="000000"/>
-                <w:lang w:val="en-US"/>
-              </w:rPr>
-              <w:t>}</w:t>
+              <w:t>${pbhs}</w:t>
             </w:r>
           </w:p>
           <w:p>
@@ -10757,25 +10120,7 @@
                 <w:color w:val="000000"/>
                 <w:lang w:val="en-US"/>
               </w:rPr>
-              <w:t>${</w:t>
-            </w:r>
-            <w:proofErr w:type="spellStart"/>
-            <w:r>
-              <w:rPr>
-                <w:rFonts w:ascii="Times New Roman" w:eastAsia="Times New Roman" w:hAnsi="Times New Roman" w:cs="Times New Roman"/>
-                <w:color w:val="000000"/>
-                <w:lang w:val="en-US"/>
-              </w:rPr>
-              <w:t>nip_pbhs</w:t>
-            </w:r>
-            <w:proofErr w:type="spellEnd"/>
-            <w:r>
-              <w:rPr>
-                <w:rFonts w:ascii="Times New Roman" w:eastAsia="Times New Roman" w:hAnsi="Times New Roman" w:cs="Times New Roman"/>
-                <w:color w:val="000000"/>
-                <w:lang w:val="en-US"/>
-              </w:rPr>
-              <w:t>}</w:t>
+              <w:t>${nip_pbhs}</w:t>
             </w:r>
           </w:p>
         </w:tc>
@@ -11321,7 +10666,7 @@
           <w:rFonts w:ascii="Times New Roman" w:eastAsia="Times New Roman" w:hAnsi="Times New Roman" w:cs="Times New Roman"/>
           <w:color w:val="000000"/>
         </w:rPr>
-        <w:t>Mulyono, Ph.D.</w:t>
+        <w:t>${nama_kajur}</w:t>
       </w:r>
       <w:r>
         <w:rPr>
@@ -11336,6 +10681,57 @@
           <w:color w:val="000000"/>
         </w:rPr>
         <w:tab/>
+      </w:r>
+      <w:r>
+        <w:rPr>
+          <w:rFonts w:ascii="Times New Roman" w:eastAsia="Times New Roman" w:hAnsi="Times New Roman" w:cs="Times New Roman"/>
+          <w:color w:val="000000"/>
+        </w:rPr>
+        <w:tab/>
+      </w:r>
+      <w:r>
+        <w:rPr>
+          <w:rFonts w:ascii="Times New Roman" w:eastAsia="Times New Roman" w:hAnsi="Times New Roman" w:cs="Times New Roman"/>
+          <w:color w:val="000000"/>
+        </w:rPr>
+        <w:tab/>
+      </w:r>
+      <w:r>
+        <w:rPr>
+          <w:rFonts w:ascii="Times New Roman" w:eastAsia="Times New Roman" w:hAnsi="Times New Roman" w:cs="Times New Roman"/>
+          <w:color w:val="000000"/>
+        </w:rPr>
+        <w:tab/>
+      </w:r>
+      <w:r>
+        <w:rPr>
+          <w:rFonts w:ascii="Times New Roman" w:eastAsia="Times New Roman" w:hAnsi="Times New Roman" w:cs="Times New Roman"/>
+        </w:rPr>
+        <w:t>${koor_acc}</w:t>
+      </w:r>
+    </w:p>
+    <w:p>
+      <w:pPr>
+        <w:spacing w:after="0" w:line="240" w:lineRule="auto"/>
+        <w:ind w:right="-568" w:hanging="2"/>
+        <w:rPr>
+          <w:sz w:val="21"/>
+          <w:szCs w:val="21"/>
+        </w:rPr>
+      </w:pPr>
+      <w:r>
+        <w:rPr>
+          <w:rFonts w:ascii="Times New Roman" w:eastAsia="Times New Roman" w:hAnsi="Times New Roman" w:cs="Times New Roman"/>
+          <w:color w:val="000000"/>
+        </w:rPr>
+        <w:t xml:space="preserve">NIP. </w:t>
+      </w:r>
+      <w:r>
+        <w:rPr>
+          <w:rFonts w:ascii="Times New Roman" w:eastAsia="Times New Roman" w:hAnsi="Times New Roman" w:cs="Times New Roman"/>
+          <w:color w:val="000000"/>
+        </w:rPr>
+        <w:t>${nip_kajur}</w:t>
       </w:r>
       <w:r>
         <w:rPr>
@@ -11362,64 +10758,9 @@
       <w:r>
         <w:rPr>
           <w:rFonts w:ascii="Times New Roman" w:eastAsia="Times New Roman" w:hAnsi="Times New Roman" w:cs="Times New Roman"/>
-          <w:lang w:val="en-US"/>
-        </w:rPr>
-        <w:t>${</w:t>
-      </w:r>
-      <w:proofErr w:type="spellStart"/>
-      <w:r>
-        <w:rPr>
-          <w:rFonts w:ascii="Times New Roman" w:eastAsia="Times New Roman" w:hAnsi="Times New Roman" w:cs="Times New Roman"/>
-          <w:lang w:val="en-US"/>
-        </w:rPr>
-        <w:t>koor_acc</w:t>
-      </w:r>
-      <w:proofErr w:type="spellEnd"/>
-      <w:r>
-        <w:rPr>
-          <w:rFonts w:ascii="Times New Roman" w:eastAsia="Times New Roman" w:hAnsi="Times New Roman" w:cs="Times New Roman"/>
-          <w:lang w:val="en-US"/>
-        </w:rPr>
-        <w:t>}</w:t>
-      </w:r>
-    </w:p>
-    <w:p>
-      <w:pPr>
-        <w:spacing w:after="0" w:line="240" w:lineRule="auto"/>
-        <w:ind w:right="-568" w:hanging="2"/>
-        <w:rPr>
-          <w:sz w:val="21"/>
-          <w:szCs w:val="21"/>
-        </w:rPr>
-      </w:pPr>
-      <w:r>
-        <w:rPr>
-          <w:rFonts w:ascii="Times New Roman" w:eastAsia="Times New Roman" w:hAnsi="Times New Roman" w:cs="Times New Roman"/>
-          <w:color w:val="000000"/>
-        </w:rPr>
-        <w:t>NIP. 197406112000031002</w:t>
-      </w:r>
-      <w:r>
-        <w:rPr>
-          <w:rFonts w:ascii="Times New Roman" w:eastAsia="Times New Roman" w:hAnsi="Times New Roman" w:cs="Times New Roman"/>
           <w:color w:val="000000"/>
         </w:rPr>
         <w:tab/>
-      </w:r>
-      <w:r>
-        <w:rPr>
-          <w:rFonts w:ascii="Times New Roman" w:eastAsia="Times New Roman" w:hAnsi="Times New Roman" w:cs="Times New Roman"/>
-          <w:color w:val="000000"/>
-        </w:rPr>
-        <w:tab/>
-      </w:r>
-      <w:r>
-        <w:rPr>
-          <w:rFonts w:ascii="Times New Roman" w:eastAsia="Times New Roman" w:hAnsi="Times New Roman" w:cs="Times New Roman"/>
-          <w:color w:val="000000"/>
-        </w:rPr>
-        <w:tab/>
-        <w:t xml:space="preserve"> </w:t>
       </w:r>
       <w:r>
         <w:rPr>
@@ -11435,23 +10776,7 @@
           <w:rFonts w:ascii="Times New Roman" w:eastAsia="Times New Roman" w:hAnsi="Times New Roman" w:cs="Times New Roman"/>
           <w:lang w:val="en-US"/>
         </w:rPr>
-        <w:t>${</w:t>
-      </w:r>
-      <w:proofErr w:type="spellStart"/>
-      <w:r>
-        <w:rPr>
-          <w:rFonts w:ascii="Times New Roman" w:eastAsia="Times New Roman" w:hAnsi="Times New Roman" w:cs="Times New Roman"/>
-          <w:lang w:val="en-US"/>
-        </w:rPr>
-        <w:t>nip_koor_acc</w:t>
-      </w:r>
-      <w:proofErr w:type="spellEnd"/>
-      <w:r>
-        <w:rPr>
-          <w:rFonts w:ascii="Times New Roman" w:eastAsia="Times New Roman" w:hAnsi="Times New Roman" w:cs="Times New Roman"/>
-          <w:lang w:val="en-US"/>
-        </w:rPr>
-        <w:t>}</w:t>
+        <w:t>${nip_koor_acc}</w:t>
       </w:r>
     </w:p>
     <w:p>
@@ -11573,16 +10898,7 @@
                                 <w:color w:val="000000"/>
                                 <w:sz w:val="24"/>
                               </w:rPr>
-                              <w:t xml:space="preserve">BERITA </w:t>
-                            </w:r>
-                            <w:r>
-                              <w:rPr>
-                                <w:rFonts w:ascii="Times New Roman" w:eastAsia="Times New Roman" w:hAnsi="Times New Roman" w:cs="Times New Roman"/>
-                                <w:b/>
-                                <w:color w:val="000000"/>
-                                <w:sz w:val="24"/>
-                              </w:rPr>
-                              <w:t>ACARA SIDANG KOMPREHENSIF</w:t>
+                              <w:t>BERITA ACARA SIDANG KOMPREHENSIF</w:t>
                             </w:r>
                           </w:p>
                           <w:p>
@@ -11634,16 +10950,7 @@
                           <w:color w:val="000000"/>
                           <w:sz w:val="24"/>
                         </w:rPr>
-                        <w:t xml:space="preserve">BERITA </w:t>
-                      </w:r>
-                      <w:r>
-                        <w:rPr>
-                          <w:rFonts w:ascii="Times New Roman" w:eastAsia="Times New Roman" w:hAnsi="Times New Roman" w:cs="Times New Roman"/>
-                          <w:b/>
-                          <w:color w:val="000000"/>
-                          <w:sz w:val="24"/>
-                        </w:rPr>
-                        <w:t>ACARA SIDANG KOMPREHENSIF</w:t>
+                        <w:t>BERITA ACARA SIDANG KOMPREHENSIF</w:t>
                       </w:r>
                     </w:p>
                     <w:p>
@@ -11935,25 +11242,7 @@
                 <w:color w:val="000000"/>
                 <w:lang w:val="en-US"/>
               </w:rPr>
-              <w:t>${</w:t>
-            </w:r>
-            <w:proofErr w:type="spellStart"/>
-            <w:r>
-              <w:rPr>
-                <w:rFonts w:ascii="Times New Roman" w:eastAsia="Times New Roman" w:hAnsi="Times New Roman" w:cs="Times New Roman"/>
-                <w:color w:val="000000"/>
-                <w:lang w:val="en-US"/>
-              </w:rPr>
-              <w:t>nama_mahasiswa</w:t>
-            </w:r>
-            <w:proofErr w:type="spellEnd"/>
-            <w:r>
-              <w:rPr>
-                <w:rFonts w:ascii="Times New Roman" w:eastAsia="Times New Roman" w:hAnsi="Times New Roman" w:cs="Times New Roman"/>
-                <w:color w:val="000000"/>
-                <w:lang w:val="en-US"/>
-              </w:rPr>
-              <w:t>}</w:t>
+              <w:t>${nama_mahasiswa}</w:t>
             </w:r>
           </w:p>
         </w:tc>
@@ -11978,25 +11267,7 @@
                 <w:color w:val="000000"/>
                 <w:lang w:val="en-US"/>
               </w:rPr>
-              <w:t>${</w:t>
-            </w:r>
-            <w:proofErr w:type="spellStart"/>
-            <w:r>
-              <w:rPr>
-                <w:rFonts w:ascii="Times New Roman" w:eastAsia="Times New Roman" w:hAnsi="Times New Roman" w:cs="Times New Roman"/>
-                <w:color w:val="000000"/>
-                <w:lang w:val="en-US"/>
-              </w:rPr>
-              <w:t>npm</w:t>
-            </w:r>
-            <w:proofErr w:type="spellEnd"/>
-            <w:r>
-              <w:rPr>
-                <w:rFonts w:ascii="Times New Roman" w:eastAsia="Times New Roman" w:hAnsi="Times New Roman" w:cs="Times New Roman"/>
-                <w:color w:val="000000"/>
-                <w:lang w:val="en-US"/>
-              </w:rPr>
-              <w:t>}</w:t>
+              <w:t>${npm}</w:t>
             </w:r>
           </w:p>
         </w:tc>
@@ -12186,29 +11457,7 @@
                 <w:szCs w:val="20"/>
                 <w:lang w:val="en-US"/>
               </w:rPr>
-              <w:t>${</w:t>
-            </w:r>
-            <w:proofErr w:type="spellStart"/>
-            <w:r>
-              <w:rPr>
-                <w:rFonts w:ascii="Times New Roman" w:eastAsia="Times New Roman" w:hAnsi="Times New Roman" w:cs="Times New Roman"/>
-                <w:color w:val="000000"/>
-                <w:sz w:val="20"/>
-                <w:szCs w:val="20"/>
-                <w:lang w:val="en-US"/>
-              </w:rPr>
-              <w:t>judul_ta</w:t>
-            </w:r>
-            <w:proofErr w:type="spellEnd"/>
-            <w:r>
-              <w:rPr>
-                <w:rFonts w:ascii="Times New Roman" w:eastAsia="Times New Roman" w:hAnsi="Times New Roman" w:cs="Times New Roman"/>
-                <w:color w:val="000000"/>
-                <w:sz w:val="20"/>
-                <w:szCs w:val="20"/>
-                <w:lang w:val="en-US"/>
-              </w:rPr>
-              <w:t>}</w:t>
+              <w:t>${judul_ta}</w:t>
             </w:r>
           </w:p>
         </w:tc>
@@ -12867,25 +12116,7 @@
                 <w:color w:val="000000"/>
                 <w:lang w:val="en-US"/>
               </w:rPr>
-              <w:t>${</w:t>
-            </w:r>
-            <w:proofErr w:type="spellStart"/>
-            <w:r>
-              <w:rPr>
-                <w:rFonts w:ascii="Times New Roman" w:eastAsia="Times New Roman" w:hAnsi="Times New Roman" w:cs="Times New Roman"/>
-                <w:color w:val="000000"/>
-                <w:lang w:val="en-US"/>
-              </w:rPr>
-              <w:t>pbhs</w:t>
-            </w:r>
-            <w:proofErr w:type="spellEnd"/>
-            <w:r>
-              <w:rPr>
-                <w:rFonts w:ascii="Times New Roman" w:eastAsia="Times New Roman" w:hAnsi="Times New Roman" w:cs="Times New Roman"/>
-                <w:color w:val="000000"/>
-                <w:lang w:val="en-US"/>
-              </w:rPr>
-              <w:t>}</w:t>
+              <w:t>${pbhs}</w:t>
             </w:r>
           </w:p>
           <w:p>
@@ -12917,25 +12148,7 @@
                 <w:color w:val="000000"/>
                 <w:lang w:val="en-US"/>
               </w:rPr>
-              <w:t>${</w:t>
-            </w:r>
-            <w:proofErr w:type="spellStart"/>
-            <w:r>
-              <w:rPr>
-                <w:rFonts w:ascii="Times New Roman" w:eastAsia="Times New Roman" w:hAnsi="Times New Roman" w:cs="Times New Roman"/>
-                <w:color w:val="000000"/>
-                <w:lang w:val="en-US"/>
-              </w:rPr>
-              <w:t>nip_pbhs</w:t>
-            </w:r>
-            <w:proofErr w:type="spellEnd"/>
-            <w:r>
-              <w:rPr>
-                <w:rFonts w:ascii="Times New Roman" w:eastAsia="Times New Roman" w:hAnsi="Times New Roman" w:cs="Times New Roman"/>
-                <w:color w:val="000000"/>
-                <w:lang w:val="en-US"/>
-              </w:rPr>
-              <w:t>}</w:t>
+              <w:t>${nip_pbhs}</w:t>
             </w:r>
           </w:p>
         </w:tc>
@@ -13450,7 +12663,7 @@
         <w:rPr>
           <w:rFonts w:ascii="Times New Roman" w:eastAsia="Times New Roman" w:hAnsi="Times New Roman" w:cs="Times New Roman"/>
         </w:rPr>
-        <w:t>Mulyono, Ph.D.</w:t>
+        <w:t>${nama_kajur}</w:t>
       </w:r>
     </w:p>
     <w:p>
@@ -13516,7 +12729,13 @@
         <w:rPr>
           <w:rFonts w:ascii="Times New Roman" w:eastAsia="Times New Roman" w:hAnsi="Times New Roman" w:cs="Times New Roman"/>
         </w:rPr>
-        <w:t>NIP. 197406112000031002</w:t>
+        <w:t xml:space="preserve">NIP. </w:t>
+      </w:r>
+      <w:r>
+        <w:rPr>
+          <w:rFonts w:ascii="Times New Roman" w:eastAsia="Times New Roman" w:hAnsi="Times New Roman" w:cs="Times New Roman"/>
+        </w:rPr>
+        <w:t>${nip_kajur}</w:t>
       </w:r>
     </w:p>
     <w:p>
@@ -13659,16 +12878,7 @@
                                 <w:color w:val="000000"/>
                                 <w:sz w:val="24"/>
                               </w:rPr>
-                              <w:t xml:space="preserve">FORMULIR </w:t>
-                            </w:r>
-                            <w:r>
-                              <w:rPr>
-                                <w:rFonts w:ascii="Times New Roman" w:eastAsia="Times New Roman" w:hAnsi="Times New Roman" w:cs="Times New Roman"/>
-                                <w:b/>
-                                <w:color w:val="000000"/>
-                                <w:sz w:val="24"/>
-                              </w:rPr>
-                              <w:t>CATATAN PERBAIKAN SIDANG KOMPREHENSIF</w:t>
+                              <w:t>FORMULIR CATATAN PERBAIKAN SIDANG KOMPREHENSIF</w:t>
                             </w:r>
                           </w:p>
                           <w:p>
@@ -13726,16 +12936,7 @@
                           <w:color w:val="000000"/>
                           <w:sz w:val="24"/>
                         </w:rPr>
-                        <w:t xml:space="preserve">FORMULIR </w:t>
-                      </w:r>
-                      <w:r>
-                        <w:rPr>
-                          <w:rFonts w:ascii="Times New Roman" w:eastAsia="Times New Roman" w:hAnsi="Times New Roman" w:cs="Times New Roman"/>
-                          <w:b/>
-                          <w:color w:val="000000"/>
-                          <w:sz w:val="24"/>
-                        </w:rPr>
-                        <w:t>CATATAN PERBAIKAN SIDANG KOMPREHENSIF</w:t>
+                        <w:t>FORMULIR CATATAN PERBAIKAN SIDANG KOMPREHENSIF</w:t>
                       </w:r>
                     </w:p>
                     <w:p>
@@ -13915,25 +13116,7 @@
                 <w:color w:val="000000"/>
                 <w:lang w:val="en-US"/>
               </w:rPr>
-              <w:t>${</w:t>
-            </w:r>
-            <w:proofErr w:type="spellStart"/>
-            <w:r>
-              <w:rPr>
-                <w:rFonts w:ascii="Times New Roman" w:eastAsia="Times New Roman" w:hAnsi="Times New Roman" w:cs="Times New Roman"/>
-                <w:color w:val="000000"/>
-                <w:lang w:val="en-US"/>
-              </w:rPr>
-              <w:t>nama_mahasiswa</w:t>
-            </w:r>
-            <w:proofErr w:type="spellEnd"/>
-            <w:r>
-              <w:rPr>
-                <w:rFonts w:ascii="Times New Roman" w:eastAsia="Times New Roman" w:hAnsi="Times New Roman" w:cs="Times New Roman"/>
-                <w:color w:val="000000"/>
-                <w:lang w:val="en-US"/>
-              </w:rPr>
-              <w:t>}</w:t>
+              <w:t>${nama_mahasiswa}</w:t>
             </w:r>
           </w:p>
         </w:tc>
@@ -13958,25 +13141,7 @@
                 <w:color w:val="000000"/>
                 <w:lang w:val="en-US"/>
               </w:rPr>
-              <w:t>${</w:t>
-            </w:r>
-            <w:proofErr w:type="spellStart"/>
-            <w:r>
-              <w:rPr>
-                <w:rFonts w:ascii="Times New Roman" w:eastAsia="Times New Roman" w:hAnsi="Times New Roman" w:cs="Times New Roman"/>
-                <w:color w:val="000000"/>
-                <w:lang w:val="en-US"/>
-              </w:rPr>
-              <w:t>npm</w:t>
-            </w:r>
-            <w:proofErr w:type="spellEnd"/>
-            <w:r>
-              <w:rPr>
-                <w:rFonts w:ascii="Times New Roman" w:eastAsia="Times New Roman" w:hAnsi="Times New Roman" w:cs="Times New Roman"/>
-                <w:color w:val="000000"/>
-                <w:lang w:val="en-US"/>
-              </w:rPr>
-              <w:t>}</w:t>
+              <w:t>${npm}</w:t>
             </w:r>
           </w:p>
         </w:tc>
@@ -14166,29 +13331,7 @@
                 <w:szCs w:val="20"/>
                 <w:lang w:val="en-US"/>
               </w:rPr>
-              <w:t>${</w:t>
-            </w:r>
-            <w:proofErr w:type="spellStart"/>
-            <w:r>
-              <w:rPr>
-                <w:rFonts w:ascii="Times New Roman" w:eastAsia="Times New Roman" w:hAnsi="Times New Roman" w:cs="Times New Roman"/>
-                <w:color w:val="000000"/>
-                <w:sz w:val="20"/>
-                <w:szCs w:val="20"/>
-                <w:lang w:val="en-US"/>
-              </w:rPr>
-              <w:t>judul_ta</w:t>
-            </w:r>
-            <w:proofErr w:type="spellEnd"/>
-            <w:r>
-              <w:rPr>
-                <w:rFonts w:ascii="Times New Roman" w:eastAsia="Times New Roman" w:hAnsi="Times New Roman" w:cs="Times New Roman"/>
-                <w:color w:val="000000"/>
-                <w:sz w:val="20"/>
-                <w:szCs w:val="20"/>
-                <w:lang w:val="en-US"/>
-              </w:rPr>
-              <w:t>}</w:t>
+              <w:t>${judul_ta}</w:t>
             </w:r>
           </w:p>
         </w:tc>
@@ -14691,16 +13834,7 @@
                                     <w:color w:val="000000"/>
                                     <w:sz w:val="24"/>
                                   </w:rPr>
-                                  <w:t xml:space="preserve">Komentar/Saran/Usul </w:t>
-                                </w:r>
-                                <w:r>
-                                  <w:rPr>
-                                    <w:rFonts w:ascii="Times New Roman" w:eastAsia="Times New Roman" w:hAnsi="Times New Roman" w:cs="Times New Roman"/>
-                                    <w:b/>
-                                    <w:color w:val="000000"/>
-                                    <w:sz w:val="24"/>
-                                  </w:rPr>
-                                  <w:t xml:space="preserve">perbaikan </w:t>
+                                  <w:t xml:space="preserve">Komentar/Saran/Usul perbaikan </w:t>
                                 </w:r>
                               </w:p>
                             </w:txbxContent>
@@ -14844,16 +13978,7 @@
                               <w:color w:val="000000"/>
                               <w:sz w:val="24"/>
                             </w:rPr>
-                            <w:t xml:space="preserve">Komentar/Saran/Usul </w:t>
-                          </w:r>
-                          <w:r>
-                            <w:rPr>
-                              <w:rFonts w:ascii="Times New Roman" w:eastAsia="Times New Roman" w:hAnsi="Times New Roman" w:cs="Times New Roman"/>
-                              <w:b/>
-                              <w:color w:val="000000"/>
-                              <w:sz w:val="24"/>
-                            </w:rPr>
-                            <w:t xml:space="preserve">perbaikan </w:t>
+                            <w:t xml:space="preserve">Komentar/Saran/Usul perbaikan </w:t>
                           </w:r>
                         </w:p>
                       </w:txbxContent>
@@ -15684,7 +14809,7 @@
             </wp:anchor>
           </w:drawing>
         </mc:Choice>
-        <mc:Fallback xmlns:dgm="http://schemas.openxmlformats.org/drawingml/2006/diagram" xmlns:lc="http://schemas.openxmlformats.org/drawingml/2006/lockedCanvas" xmlns:c="http://schemas.openxmlformats.org/drawingml/2006/chart" xmlns:pic="http://schemas.openxmlformats.org/drawingml/2006/picture" xmlns:a="http://schemas.openxmlformats.org/drawingml/2006/main" xmlns:sl="http://schemas.openxmlformats.org/schemaLibrary/2006/main">
+        <mc:Fallback xmlns:sl="http://schemas.openxmlformats.org/schemaLibrary/2006/main" xmlns:a="http://schemas.openxmlformats.org/drawingml/2006/main" xmlns:pic="http://schemas.openxmlformats.org/drawingml/2006/picture" xmlns:c="http://schemas.openxmlformats.org/drawingml/2006/chart" xmlns:lc="http://schemas.openxmlformats.org/drawingml/2006/lockedCanvas" xmlns:dgm="http://schemas.openxmlformats.org/drawingml/2006/diagram">
           <w:drawing>
             <wp:anchor allowOverlap="1" behindDoc="0" distB="0" distT="0" distL="114300" distR="114300" hidden="0" layoutInCell="1" locked="0" relativeHeight="0" simplePos="0">
               <wp:simplePos x="0" y="0"/>

</xml_diff>